<commit_message>
docs: requirement list 리뷰 반영 수정
</commit_message>
<xml_diff>
--- a/docs/requirements.docx
+++ b/docs/requirements.docx
@@ -2251,13 +2251,7 @@
               <w:rPr>
                 <w:lang w:eastAsia="ko-KR"/>
               </w:rPr>
-              <w:t>수</w:t>
-            </w:r>
-            <w:r>
-              <w:rPr>
-                <w:lang w:eastAsia="ko-KR"/>
-              </w:rPr>
-              <w:t>리</w:t>
+              <w:t>수리</w:t>
             </w:r>
             <w:r>
               <w:rPr>
@@ -4210,222 +4204,6 @@
               </w:rPr>
               <w:t xml:space="preserve">. </w:t>
             </w:r>
-            <w:r>
-              <w:rPr>
-                <w:lang w:eastAsia="ko-KR"/>
-              </w:rPr>
-              <w:t>회원은</w:t>
-            </w:r>
-            <w:r>
-              <w:rPr>
-                <w:lang w:eastAsia="ko-KR"/>
-              </w:rPr>
-              <w:t xml:space="preserve"> </w:t>
-            </w:r>
-            <w:r>
-              <w:rPr>
-                <w:lang w:eastAsia="ko-KR"/>
-              </w:rPr>
-              <w:t>대여소에</w:t>
-            </w:r>
-            <w:r>
-              <w:rPr>
-                <w:lang w:eastAsia="ko-KR"/>
-              </w:rPr>
-              <w:t xml:space="preserve"> </w:t>
-            </w:r>
-            <w:r>
-              <w:rPr>
-                <w:lang w:eastAsia="ko-KR"/>
-              </w:rPr>
-              <w:t>자전거를</w:t>
-            </w:r>
-            <w:r>
-              <w:rPr>
-                <w:lang w:eastAsia="ko-KR"/>
-              </w:rPr>
-              <w:t xml:space="preserve"> </w:t>
-            </w:r>
-            <w:r>
-              <w:rPr>
-                <w:lang w:eastAsia="ko-KR"/>
-              </w:rPr>
-              <w:t>반납하면</w:t>
-            </w:r>
-            <w:r>
-              <w:rPr>
-                <w:lang w:eastAsia="ko-KR"/>
-              </w:rPr>
-              <w:t xml:space="preserve"> </w:t>
-            </w:r>
-            <w:r>
-              <w:rPr>
-                <w:lang w:eastAsia="ko-KR"/>
-              </w:rPr>
-              <w:t>위치</w:t>
-            </w:r>
-            <w:r>
-              <w:rPr>
-                <w:lang w:eastAsia="ko-KR"/>
-              </w:rPr>
-              <w:t xml:space="preserve"> </w:t>
-            </w:r>
-            <w:r>
-              <w:rPr>
-                <w:lang w:eastAsia="ko-KR"/>
-              </w:rPr>
-              <w:t>기반으로</w:t>
-            </w:r>
-            <w:r>
-              <w:rPr>
-                <w:lang w:eastAsia="ko-KR"/>
-              </w:rPr>
-              <w:t xml:space="preserve"> </w:t>
-            </w:r>
-            <w:r>
-              <w:rPr>
-                <w:lang w:eastAsia="ko-KR"/>
-              </w:rPr>
-              <w:t>근처</w:t>
-            </w:r>
-            <w:r>
-              <w:rPr>
-                <w:lang w:eastAsia="ko-KR"/>
-              </w:rPr>
-              <w:t xml:space="preserve"> </w:t>
-            </w:r>
-            <w:r>
-              <w:rPr>
-                <w:lang w:eastAsia="ko-KR"/>
-              </w:rPr>
-              <w:t>식당을</w:t>
-            </w:r>
-            <w:r>
-              <w:rPr>
-                <w:lang w:eastAsia="ko-KR"/>
-              </w:rPr>
-              <w:t xml:space="preserve"> </w:t>
-            </w:r>
-            <w:r>
-              <w:rPr>
-                <w:lang w:eastAsia="ko-KR"/>
-              </w:rPr>
-              <w:t>예약할</w:t>
-            </w:r>
-            <w:r>
-              <w:rPr>
-                <w:lang w:eastAsia="ko-KR"/>
-              </w:rPr>
-              <w:t xml:space="preserve"> </w:t>
-            </w:r>
-            <w:r>
-              <w:rPr>
-                <w:lang w:eastAsia="ko-KR"/>
-              </w:rPr>
-              <w:t>수</w:t>
-            </w:r>
-            <w:r>
-              <w:rPr>
-                <w:lang w:eastAsia="ko-KR"/>
-              </w:rPr>
-              <w:t xml:space="preserve"> </w:t>
-            </w:r>
-            <w:r>
-              <w:rPr>
-                <w:lang w:eastAsia="ko-KR"/>
-              </w:rPr>
-              <w:t>있는</w:t>
-            </w:r>
-            <w:r>
-              <w:rPr>
-                <w:lang w:eastAsia="ko-KR"/>
-              </w:rPr>
-              <w:t xml:space="preserve"> </w:t>
-            </w:r>
-            <w:r>
-              <w:rPr>
-                <w:lang w:eastAsia="ko-KR"/>
-              </w:rPr>
-              <w:t>외부</w:t>
-            </w:r>
-            <w:r>
-              <w:rPr>
-                <w:lang w:eastAsia="ko-KR"/>
-              </w:rPr>
-              <w:t xml:space="preserve"> </w:t>
-            </w:r>
-            <w:r>
-              <w:rPr>
-                <w:lang w:eastAsia="ko-KR"/>
-              </w:rPr>
-              <w:t>식당</w:t>
-            </w:r>
-            <w:r>
-              <w:rPr>
-                <w:lang w:eastAsia="ko-KR"/>
-              </w:rPr>
-              <w:t xml:space="preserve"> </w:t>
-            </w:r>
-            <w:r>
-              <w:rPr>
-                <w:lang w:eastAsia="ko-KR"/>
-              </w:rPr>
-              <w:t>예약</w:t>
-            </w:r>
-            <w:r>
-              <w:rPr>
-                <w:lang w:eastAsia="ko-KR"/>
-              </w:rPr>
-              <w:t xml:space="preserve"> </w:t>
-            </w:r>
-            <w:r>
-              <w:rPr>
-                <w:lang w:eastAsia="ko-KR"/>
-              </w:rPr>
-              <w:t>서비스와</w:t>
-            </w:r>
-            <w:r>
-              <w:rPr>
-                <w:lang w:eastAsia="ko-KR"/>
-              </w:rPr>
-              <w:t xml:space="preserve"> </w:t>
-            </w:r>
-            <w:r>
-              <w:rPr>
-                <w:lang w:eastAsia="ko-KR"/>
-              </w:rPr>
-              <w:t>연결할</w:t>
-            </w:r>
-            <w:r>
-              <w:rPr>
-                <w:lang w:eastAsia="ko-KR"/>
-              </w:rPr>
-              <w:t xml:space="preserve"> </w:t>
-            </w:r>
-            <w:r>
-              <w:rPr>
-                <w:lang w:eastAsia="ko-KR"/>
-              </w:rPr>
-              <w:t>수</w:t>
-            </w:r>
-            <w:r>
-              <w:rPr>
-                <w:lang w:eastAsia="ko-KR"/>
-              </w:rPr>
-              <w:t xml:space="preserve"> </w:t>
-            </w:r>
-            <w:r>
-              <w:rPr>
-                <w:lang w:eastAsia="ko-KR"/>
-              </w:rPr>
-              <w:t>있다</w:t>
-            </w:r>
-            <w:r>
-              <w:rPr>
-                <w:lang w:eastAsia="ko-KR"/>
-              </w:rPr>
-              <w:t>.</w:t>
-            </w:r>
           </w:p>
         </w:tc>
         <w:tc>
@@ -4846,93 +4624,331 @@
               <w:rPr>
                 <w:lang w:eastAsia="ko-KR"/>
               </w:rPr>
-              <w:t>회원이</w:t>
-            </w:r>
-            <w:r>
-              <w:rPr>
-                <w:lang w:eastAsia="ko-KR"/>
-              </w:rPr>
-              <w:t xml:space="preserve"> </w:t>
-            </w:r>
-            <w:r>
-              <w:rPr>
-                <w:lang w:eastAsia="ko-KR"/>
-              </w:rPr>
-              <w:t>자전거</w:t>
-            </w:r>
-            <w:r>
-              <w:rPr>
-                <w:lang w:eastAsia="ko-KR"/>
-              </w:rPr>
-              <w:t xml:space="preserve"> </w:t>
-            </w:r>
-            <w:proofErr w:type="spellStart"/>
-            <w:r>
-              <w:rPr>
-                <w:lang w:eastAsia="ko-KR"/>
-              </w:rPr>
-              <w:t>반납시</w:t>
-            </w:r>
-            <w:proofErr w:type="spellEnd"/>
-            <w:r>
-              <w:rPr>
-                <w:lang w:eastAsia="ko-KR"/>
-              </w:rPr>
-              <w:t xml:space="preserve"> </w:t>
-            </w:r>
-            <w:r>
-              <w:rPr>
-                <w:lang w:eastAsia="ko-KR"/>
-              </w:rPr>
-              <w:t>자동으로</w:t>
-            </w:r>
-            <w:r>
-              <w:rPr>
-                <w:lang w:eastAsia="ko-KR"/>
-              </w:rPr>
-              <w:t xml:space="preserve"> </w:t>
-            </w:r>
-            <w:r>
-              <w:rPr>
-                <w:lang w:eastAsia="ko-KR"/>
-              </w:rPr>
-              <w:t>결제</w:t>
-            </w:r>
-            <w:r>
-              <w:rPr>
-                <w:lang w:eastAsia="ko-KR"/>
-              </w:rPr>
-              <w:t xml:space="preserve"> </w:t>
-            </w:r>
-            <w:r>
-              <w:rPr>
-                <w:lang w:eastAsia="ko-KR"/>
-              </w:rPr>
-              <w:t>시스템으로</w:t>
-            </w:r>
-            <w:r>
-              <w:rPr>
-                <w:lang w:eastAsia="ko-KR"/>
-              </w:rPr>
-              <w:t xml:space="preserve"> </w:t>
-            </w:r>
-            <w:r>
-              <w:rPr>
-                <w:lang w:eastAsia="ko-KR"/>
-              </w:rPr>
-              <w:t>넘어가</w:t>
-            </w:r>
-            <w:r>
-              <w:rPr>
-                <w:lang w:eastAsia="ko-KR"/>
-              </w:rPr>
-              <w:t xml:space="preserve"> </w:t>
-            </w:r>
-            <w:r>
-              <w:rPr>
-                <w:lang w:eastAsia="ko-KR"/>
-              </w:rPr>
-              <w:t>결제된다</w:t>
+              <w:t>회원은</w:t>
+            </w:r>
+            <w:r>
+              <w:rPr>
+                <w:lang w:eastAsia="ko-KR"/>
+              </w:rPr>
+              <w:t xml:space="preserve"> </w:t>
+            </w:r>
+            <w:r>
+              <w:rPr>
+                <w:lang w:eastAsia="ko-KR"/>
+              </w:rPr>
+              <w:t>요금</w:t>
+            </w:r>
+            <w:r>
+              <w:rPr>
+                <w:lang w:eastAsia="ko-KR"/>
+              </w:rPr>
+              <w:t xml:space="preserve"> </w:t>
+            </w:r>
+            <w:r>
+              <w:rPr>
+                <w:lang w:eastAsia="ko-KR"/>
+              </w:rPr>
+              <w:t>조회</w:t>
+            </w:r>
+            <w:r>
+              <w:rPr>
+                <w:lang w:eastAsia="ko-KR"/>
+              </w:rPr>
+              <w:t xml:space="preserve"> </w:t>
+            </w:r>
+            <w:r>
+              <w:rPr>
+                <w:lang w:eastAsia="ko-KR"/>
+              </w:rPr>
+              <w:t>화면을</w:t>
+            </w:r>
+            <w:r>
+              <w:rPr>
+                <w:lang w:eastAsia="ko-KR"/>
+              </w:rPr>
+              <w:t xml:space="preserve"> </w:t>
+            </w:r>
+            <w:r>
+              <w:rPr>
+                <w:lang w:eastAsia="ko-KR"/>
+              </w:rPr>
+              <w:t>통해</w:t>
+            </w:r>
+            <w:r>
+              <w:rPr>
+                <w:lang w:eastAsia="ko-KR"/>
+              </w:rPr>
+              <w:t xml:space="preserve"> </w:t>
+            </w:r>
+            <w:r>
+              <w:rPr>
+                <w:lang w:eastAsia="ko-KR"/>
+              </w:rPr>
+              <w:t>대여시간과</w:t>
+            </w:r>
+            <w:r>
+              <w:rPr>
+                <w:lang w:eastAsia="ko-KR"/>
+              </w:rPr>
+              <w:t xml:space="preserve"> </w:t>
+            </w:r>
+            <w:r>
+              <w:rPr>
+                <w:lang w:eastAsia="ko-KR"/>
+              </w:rPr>
+              <w:t>요금을</w:t>
+            </w:r>
+            <w:r>
+              <w:rPr>
+                <w:lang w:eastAsia="ko-KR"/>
+              </w:rPr>
+              <w:t xml:space="preserve"> </w:t>
+            </w:r>
+            <w:r>
+              <w:rPr>
+                <w:lang w:eastAsia="ko-KR"/>
+              </w:rPr>
+              <w:t>볼</w:t>
+            </w:r>
+            <w:r>
+              <w:rPr>
+                <w:lang w:eastAsia="ko-KR"/>
+              </w:rPr>
+              <w:t xml:space="preserve"> </w:t>
+            </w:r>
+            <w:r>
+              <w:rPr>
+                <w:lang w:eastAsia="ko-KR"/>
+              </w:rPr>
+              <w:t>수</w:t>
+            </w:r>
+            <w:r>
+              <w:rPr>
+                <w:lang w:eastAsia="ko-KR"/>
+              </w:rPr>
+              <w:t xml:space="preserve"> </w:t>
+            </w:r>
+            <w:r>
+              <w:rPr>
+                <w:lang w:eastAsia="ko-KR"/>
+              </w:rPr>
+              <w:t>있다</w:t>
+            </w:r>
+            <w:r>
+              <w:rPr>
+                <w:lang w:eastAsia="ko-KR"/>
+              </w:rPr>
+              <w:t xml:space="preserve">. </w:t>
+            </w:r>
+            <w:r>
+              <w:rPr>
+                <w:lang w:eastAsia="ko-KR"/>
+              </w:rPr>
+              <w:t>회원은</w:t>
+            </w:r>
+            <w:r>
+              <w:rPr>
+                <w:lang w:eastAsia="ko-KR"/>
+              </w:rPr>
+              <w:t xml:space="preserve"> </w:t>
+            </w:r>
+            <w:r>
+              <w:rPr>
+                <w:lang w:eastAsia="ko-KR"/>
+              </w:rPr>
+              <w:t>대여소에</w:t>
+            </w:r>
+            <w:r>
+              <w:rPr>
+                <w:lang w:eastAsia="ko-KR"/>
+              </w:rPr>
+              <w:t xml:space="preserve"> </w:t>
+            </w:r>
+            <w:r>
+              <w:rPr>
+                <w:lang w:eastAsia="ko-KR"/>
+              </w:rPr>
+              <w:t>자전거를</w:t>
+            </w:r>
+            <w:r>
+              <w:rPr>
+                <w:lang w:eastAsia="ko-KR"/>
+              </w:rPr>
+              <w:t xml:space="preserve"> </w:t>
+            </w:r>
+            <w:r>
+              <w:rPr>
+                <w:lang w:eastAsia="ko-KR"/>
+              </w:rPr>
+              <w:t>반납하면</w:t>
+            </w:r>
+            <w:r>
+              <w:rPr>
+                <w:lang w:eastAsia="ko-KR"/>
+              </w:rPr>
+              <w:t xml:space="preserve"> </w:t>
+            </w:r>
+            <w:r>
+              <w:rPr>
+                <w:lang w:eastAsia="ko-KR"/>
+              </w:rPr>
+              <w:t>위치</w:t>
+            </w:r>
+            <w:r>
+              <w:rPr>
+                <w:lang w:eastAsia="ko-KR"/>
+              </w:rPr>
+              <w:t xml:space="preserve"> </w:t>
+            </w:r>
+            <w:r>
+              <w:rPr>
+                <w:lang w:eastAsia="ko-KR"/>
+              </w:rPr>
+              <w:t>기반으로</w:t>
+            </w:r>
+            <w:r>
+              <w:rPr>
+                <w:lang w:eastAsia="ko-KR"/>
+              </w:rPr>
+              <w:t xml:space="preserve"> </w:t>
+            </w:r>
+            <w:r>
+              <w:rPr>
+                <w:lang w:eastAsia="ko-KR"/>
+              </w:rPr>
+              <w:t>근처</w:t>
+            </w:r>
+            <w:r>
+              <w:rPr>
+                <w:lang w:eastAsia="ko-KR"/>
+              </w:rPr>
+              <w:t xml:space="preserve"> </w:t>
+            </w:r>
+            <w:r>
+              <w:rPr>
+                <w:lang w:eastAsia="ko-KR"/>
+              </w:rPr>
+              <w:t>식당을</w:t>
+            </w:r>
+            <w:r>
+              <w:rPr>
+                <w:lang w:eastAsia="ko-KR"/>
+              </w:rPr>
+              <w:t xml:space="preserve"> </w:t>
+            </w:r>
+            <w:r>
+              <w:rPr>
+                <w:lang w:eastAsia="ko-KR"/>
+              </w:rPr>
+              <w:t>예약할</w:t>
+            </w:r>
+            <w:r>
+              <w:rPr>
+                <w:lang w:eastAsia="ko-KR"/>
+              </w:rPr>
+              <w:t xml:space="preserve"> </w:t>
+            </w:r>
+            <w:r>
+              <w:rPr>
+                <w:lang w:eastAsia="ko-KR"/>
+              </w:rPr>
+              <w:t>수</w:t>
+            </w:r>
+            <w:r>
+              <w:rPr>
+                <w:lang w:eastAsia="ko-KR"/>
+              </w:rPr>
+              <w:t xml:space="preserve"> </w:t>
+            </w:r>
+            <w:r>
+              <w:rPr>
+                <w:lang w:eastAsia="ko-KR"/>
+              </w:rPr>
+              <w:t>있는</w:t>
+            </w:r>
+            <w:r>
+              <w:rPr>
+                <w:lang w:eastAsia="ko-KR"/>
+              </w:rPr>
+              <w:t xml:space="preserve"> </w:t>
+            </w:r>
+            <w:r>
+              <w:rPr>
+                <w:lang w:eastAsia="ko-KR"/>
+              </w:rPr>
+              <w:t>외부</w:t>
+            </w:r>
+            <w:r>
+              <w:rPr>
+                <w:lang w:eastAsia="ko-KR"/>
+              </w:rPr>
+              <w:t xml:space="preserve"> </w:t>
+            </w:r>
+            <w:r>
+              <w:rPr>
+                <w:lang w:eastAsia="ko-KR"/>
+              </w:rPr>
+              <w:t>식당</w:t>
+            </w:r>
+            <w:r>
+              <w:rPr>
+                <w:lang w:eastAsia="ko-KR"/>
+              </w:rPr>
+              <w:t xml:space="preserve"> </w:t>
+            </w:r>
+            <w:r>
+              <w:rPr>
+                <w:lang w:eastAsia="ko-KR"/>
+              </w:rPr>
+              <w:t>예약</w:t>
+            </w:r>
+            <w:r>
+              <w:rPr>
+                <w:lang w:eastAsia="ko-KR"/>
+              </w:rPr>
+              <w:t xml:space="preserve"> </w:t>
+            </w:r>
+            <w:r>
+              <w:rPr>
+                <w:lang w:eastAsia="ko-KR"/>
+              </w:rPr>
+              <w:t>서비스와</w:t>
+            </w:r>
+            <w:r>
+              <w:rPr>
+                <w:lang w:eastAsia="ko-KR"/>
+              </w:rPr>
+              <w:t xml:space="preserve"> </w:t>
+            </w:r>
+            <w:r>
+              <w:rPr>
+                <w:lang w:eastAsia="ko-KR"/>
+              </w:rPr>
+              <w:t>연결할</w:t>
+            </w:r>
+            <w:r>
+              <w:rPr>
+                <w:lang w:eastAsia="ko-KR"/>
+              </w:rPr>
+              <w:t xml:space="preserve"> </w:t>
+            </w:r>
+            <w:r>
+              <w:rPr>
+                <w:lang w:eastAsia="ko-KR"/>
+              </w:rPr>
+              <w:t>수</w:t>
+            </w:r>
+            <w:r>
+              <w:rPr>
+                <w:lang w:eastAsia="ko-KR"/>
+              </w:rPr>
+              <w:t xml:space="preserve"> </w:t>
+            </w:r>
+            <w:r>
+              <w:rPr>
+                <w:lang w:eastAsia="ko-KR"/>
+              </w:rPr>
+              <w:t>있다</w:t>
             </w:r>
             <w:r>
               <w:rPr>
@@ -4949,7 +4965,15 @@
           <w:p>
             <w:proofErr w:type="spellStart"/>
             <w:r>
-              <w:t>결제</w:t>
+              <w:t>요금</w:t>
+            </w:r>
+            <w:proofErr w:type="spellEnd"/>
+            <w:r>
+              <w:t xml:space="preserve"> </w:t>
+            </w:r>
+            <w:proofErr w:type="spellStart"/>
+            <w:r>
+              <w:t>조회</w:t>
             </w:r>
             <w:proofErr w:type="spellEnd"/>
           </w:p>
@@ -4992,79 +5016,259 @@
               <w:rPr>
                 <w:lang w:eastAsia="ko-KR"/>
               </w:rPr>
-              <w:t>요금</w:t>
-            </w:r>
-            <w:r>
-              <w:rPr>
-                <w:lang w:eastAsia="ko-KR"/>
-              </w:rPr>
-              <w:t xml:space="preserve"> </w:t>
-            </w:r>
-            <w:r>
-              <w:rPr>
-                <w:lang w:eastAsia="ko-KR"/>
-              </w:rPr>
-              <w:t>조회</w:t>
-            </w:r>
-            <w:r>
-              <w:rPr>
-                <w:lang w:eastAsia="ko-KR"/>
-              </w:rPr>
-              <w:t xml:space="preserve"> </w:t>
-            </w:r>
-            <w:r>
-              <w:rPr>
-                <w:lang w:eastAsia="ko-KR"/>
-              </w:rPr>
-              <w:t>화면을</w:t>
-            </w:r>
-            <w:r>
-              <w:rPr>
-                <w:lang w:eastAsia="ko-KR"/>
-              </w:rPr>
-              <w:t xml:space="preserve"> </w:t>
-            </w:r>
-            <w:r>
-              <w:rPr>
-                <w:lang w:eastAsia="ko-KR"/>
-              </w:rPr>
-              <w:t>통해</w:t>
-            </w:r>
-            <w:r>
-              <w:rPr>
-                <w:lang w:eastAsia="ko-KR"/>
-              </w:rPr>
-              <w:t xml:space="preserve"> </w:t>
-            </w:r>
-            <w:r>
-              <w:rPr>
-                <w:lang w:eastAsia="ko-KR"/>
-              </w:rPr>
-              <w:t>대여시간과</w:t>
-            </w:r>
-            <w:r>
-              <w:rPr>
-                <w:lang w:eastAsia="ko-KR"/>
-              </w:rPr>
-              <w:t xml:space="preserve"> </w:t>
-            </w:r>
-            <w:r>
-              <w:rPr>
-                <w:lang w:eastAsia="ko-KR"/>
-              </w:rPr>
-              <w:t>요금을</w:t>
-            </w:r>
-            <w:r>
-              <w:rPr>
-                <w:lang w:eastAsia="ko-KR"/>
-              </w:rPr>
-              <w:t xml:space="preserve"> </w:t>
-            </w:r>
-            <w:r>
-              <w:rPr>
-                <w:lang w:eastAsia="ko-KR"/>
-              </w:rPr>
-              <w:t>볼</w:t>
+              <w:t>날짜별로</w:t>
+            </w:r>
+            <w:r>
+              <w:rPr>
+                <w:lang w:eastAsia="ko-KR"/>
+              </w:rPr>
+              <w:t xml:space="preserve"> </w:t>
+            </w:r>
+            <w:r>
+              <w:rPr>
+                <w:lang w:eastAsia="ko-KR"/>
+              </w:rPr>
+              <w:t>과거</w:t>
+            </w:r>
+            <w:r>
+              <w:rPr>
+                <w:lang w:eastAsia="ko-KR"/>
+              </w:rPr>
+              <w:t xml:space="preserve"> </w:t>
+            </w:r>
+            <w:r>
+              <w:rPr>
+                <w:lang w:eastAsia="ko-KR"/>
+              </w:rPr>
+              <w:t>대여</w:t>
+            </w:r>
+            <w:r>
+              <w:rPr>
+                <w:lang w:eastAsia="ko-KR"/>
+              </w:rPr>
+              <w:t xml:space="preserve"> </w:t>
+            </w:r>
+            <w:r>
+              <w:rPr>
+                <w:lang w:eastAsia="ko-KR"/>
+              </w:rPr>
+              <w:t>기록을</w:t>
+            </w:r>
+            <w:r>
+              <w:rPr>
+                <w:lang w:eastAsia="ko-KR"/>
+              </w:rPr>
+              <w:t xml:space="preserve"> </w:t>
+            </w:r>
+            <w:r>
+              <w:rPr>
+                <w:lang w:eastAsia="ko-KR"/>
+              </w:rPr>
+              <w:t>조회할</w:t>
+            </w:r>
+            <w:r>
+              <w:rPr>
+                <w:lang w:eastAsia="ko-KR"/>
+              </w:rPr>
+              <w:t xml:space="preserve"> </w:t>
+            </w:r>
+            <w:r>
+              <w:rPr>
+                <w:lang w:eastAsia="ko-KR"/>
+              </w:rPr>
+              <w:t>수</w:t>
+            </w:r>
+            <w:r>
+              <w:rPr>
+                <w:lang w:eastAsia="ko-KR"/>
+              </w:rPr>
+              <w:t xml:space="preserve"> </w:t>
+            </w:r>
+            <w:r>
+              <w:rPr>
+                <w:lang w:eastAsia="ko-KR"/>
+              </w:rPr>
+              <w:t>있다</w:t>
+            </w:r>
+            <w:r>
+              <w:rPr>
+                <w:lang w:eastAsia="ko-KR"/>
+              </w:rPr>
+              <w:t xml:space="preserve">. </w:t>
+            </w:r>
+            <w:r>
+              <w:rPr>
+                <w:lang w:eastAsia="ko-KR"/>
+              </w:rPr>
+              <w:t>회원은</w:t>
+            </w:r>
+            <w:r>
+              <w:rPr>
+                <w:lang w:eastAsia="ko-KR"/>
+              </w:rPr>
+              <w:t xml:space="preserve"> </w:t>
+            </w:r>
+            <w:r>
+              <w:rPr>
+                <w:lang w:eastAsia="ko-KR"/>
+              </w:rPr>
+              <w:t>이용</w:t>
+            </w:r>
+            <w:r>
+              <w:rPr>
+                <w:lang w:eastAsia="ko-KR"/>
+              </w:rPr>
+              <w:t xml:space="preserve"> </w:t>
+            </w:r>
+            <w:r>
+              <w:rPr>
+                <w:lang w:eastAsia="ko-KR"/>
+              </w:rPr>
+              <w:t>내역을</w:t>
+            </w:r>
+            <w:r>
+              <w:rPr>
+                <w:lang w:eastAsia="ko-KR"/>
+              </w:rPr>
+              <w:t xml:space="preserve"> </w:t>
+            </w:r>
+            <w:r>
+              <w:rPr>
+                <w:lang w:eastAsia="ko-KR"/>
+              </w:rPr>
+              <w:t>대여소</w:t>
+            </w:r>
+            <w:r>
+              <w:rPr>
+                <w:lang w:eastAsia="ko-KR"/>
+              </w:rPr>
+              <w:t xml:space="preserve"> </w:t>
+            </w:r>
+            <w:r>
+              <w:rPr>
+                <w:lang w:eastAsia="ko-KR"/>
+              </w:rPr>
+              <w:t>별로</w:t>
+            </w:r>
+            <w:r>
+              <w:rPr>
+                <w:lang w:eastAsia="ko-KR"/>
+              </w:rPr>
+              <w:t xml:space="preserve"> </w:t>
+            </w:r>
+            <w:r>
+              <w:rPr>
+                <w:lang w:eastAsia="ko-KR"/>
+              </w:rPr>
+              <w:t>정렬해서</w:t>
+            </w:r>
+            <w:r>
+              <w:rPr>
+                <w:lang w:eastAsia="ko-KR"/>
+              </w:rPr>
+              <w:t xml:space="preserve"> </w:t>
+            </w:r>
+            <w:r>
+              <w:rPr>
+                <w:lang w:eastAsia="ko-KR"/>
+              </w:rPr>
+              <w:t>조회할</w:t>
+            </w:r>
+            <w:r>
+              <w:rPr>
+                <w:lang w:eastAsia="ko-KR"/>
+              </w:rPr>
+              <w:t xml:space="preserve"> </w:t>
+            </w:r>
+            <w:r>
+              <w:rPr>
+                <w:lang w:eastAsia="ko-KR"/>
+              </w:rPr>
+              <w:t>수</w:t>
+            </w:r>
+            <w:r>
+              <w:rPr>
+                <w:lang w:eastAsia="ko-KR"/>
+              </w:rPr>
+              <w:t xml:space="preserve"> </w:t>
+            </w:r>
+            <w:r>
+              <w:rPr>
+                <w:lang w:eastAsia="ko-KR"/>
+              </w:rPr>
+              <w:t>있다</w:t>
+            </w:r>
+            <w:r>
+              <w:rPr>
+                <w:lang w:eastAsia="ko-KR"/>
+              </w:rPr>
+              <w:t xml:space="preserve">. </w:t>
+            </w:r>
+            <w:r>
+              <w:rPr>
+                <w:lang w:eastAsia="ko-KR"/>
+              </w:rPr>
+              <w:t>회원은</w:t>
+            </w:r>
+            <w:r>
+              <w:rPr>
+                <w:lang w:eastAsia="ko-KR"/>
+              </w:rPr>
+              <w:t xml:space="preserve"> </w:t>
+            </w:r>
+            <w:r>
+              <w:rPr>
+                <w:lang w:eastAsia="ko-KR"/>
+              </w:rPr>
+              <w:t>선택된</w:t>
+            </w:r>
+            <w:r>
+              <w:rPr>
+                <w:lang w:eastAsia="ko-KR"/>
+              </w:rPr>
+              <w:t xml:space="preserve"> </w:t>
+            </w:r>
+            <w:r>
+              <w:rPr>
+                <w:lang w:eastAsia="ko-KR"/>
+              </w:rPr>
+              <w:t>과거</w:t>
+            </w:r>
+            <w:r>
+              <w:rPr>
+                <w:lang w:eastAsia="ko-KR"/>
+              </w:rPr>
+              <w:t xml:space="preserve"> </w:t>
+            </w:r>
+            <w:r>
+              <w:rPr>
+                <w:lang w:eastAsia="ko-KR"/>
+              </w:rPr>
+              <w:t>대여</w:t>
+            </w:r>
+            <w:r>
+              <w:rPr>
+                <w:lang w:eastAsia="ko-KR"/>
+              </w:rPr>
+              <w:t xml:space="preserve"> </w:t>
+            </w:r>
+            <w:r>
+              <w:rPr>
+                <w:lang w:eastAsia="ko-KR"/>
+              </w:rPr>
+              <w:t>기록을</w:t>
+            </w:r>
+            <w:r>
+              <w:rPr>
+                <w:lang w:eastAsia="ko-KR"/>
+              </w:rPr>
+              <w:t xml:space="preserve"> </w:t>
+            </w:r>
+            <w:r>
+              <w:rPr>
+                <w:lang w:eastAsia="ko-KR"/>
+              </w:rPr>
+              <w:t>삭제할</w:t>
             </w:r>
             <w:r>
               <w:rPr>
@@ -5105,7 +5309,15 @@
           <w:p>
             <w:proofErr w:type="spellStart"/>
             <w:r>
-              <w:t>요금</w:t>
+              <w:t>이용</w:t>
+            </w:r>
+            <w:proofErr w:type="spellEnd"/>
+            <w:r>
+              <w:t xml:space="preserve"> </w:t>
+            </w:r>
+            <w:proofErr w:type="spellStart"/>
+            <w:r>
+              <w:t>내역</w:t>
             </w:r>
             <w:proofErr w:type="spellEnd"/>
             <w:r>
@@ -5144,31 +5356,19 @@
               <w:rPr>
                 <w:lang w:eastAsia="ko-KR"/>
               </w:rPr>
-              <w:t>회원은</w:t>
-            </w:r>
-            <w:r>
-              <w:rPr>
-                <w:lang w:eastAsia="ko-KR"/>
-              </w:rPr>
-              <w:t xml:space="preserve"> </w:t>
-            </w:r>
-            <w:r>
-              <w:rPr>
-                <w:lang w:eastAsia="ko-KR"/>
-              </w:rPr>
-              <w:t>날짜별로</w:t>
-            </w:r>
-            <w:r>
-              <w:rPr>
-                <w:lang w:eastAsia="ko-KR"/>
-              </w:rPr>
-              <w:t xml:space="preserve"> </w:t>
-            </w:r>
-            <w:r>
-              <w:rPr>
-                <w:lang w:eastAsia="ko-KR"/>
-              </w:rPr>
-              <w:t>과거</w:t>
+              <w:t>관리자는</w:t>
+            </w:r>
+            <w:r>
+              <w:rPr>
+                <w:lang w:eastAsia="ko-KR"/>
+              </w:rPr>
+              <w:t xml:space="preserve"> </w:t>
+            </w:r>
+            <w:r>
+              <w:rPr>
+                <w:lang w:eastAsia="ko-KR"/>
+              </w:rPr>
+              <w:t>자전거</w:t>
             </w:r>
             <w:r>
               <w:rPr>
@@ -5192,7 +5392,44 @@
               <w:rPr>
                 <w:lang w:eastAsia="ko-KR"/>
               </w:rPr>
-              <w:t>기록을</w:t>
+              <w:t>정보를</w:t>
+            </w:r>
+            <w:r>
+              <w:rPr>
+                <w:lang w:eastAsia="ko-KR"/>
+              </w:rPr>
+              <w:t xml:space="preserve"> </w:t>
+            </w:r>
+            <w:r>
+              <w:rPr>
+                <w:lang w:eastAsia="ko-KR"/>
+              </w:rPr>
+              <w:t>반납시간</w:t>
+            </w:r>
+            <w:r>
+              <w:rPr>
+                <w:lang w:eastAsia="ko-KR"/>
+              </w:rPr>
+              <w:t xml:space="preserve"> </w:t>
+            </w:r>
+            <w:r>
+              <w:rPr>
+                <w:lang w:eastAsia="ko-KR"/>
+              </w:rPr>
+              <w:t>기준</w:t>
+            </w:r>
+            <w:r>
+              <w:rPr>
+                <w:lang w:eastAsia="ko-KR"/>
+              </w:rPr>
+              <w:t xml:space="preserve"> </w:t>
+            </w:r>
+            <w:r>
+              <w:rPr>
+                <w:lang w:eastAsia="ko-KR"/>
+              </w:rPr>
+              <w:lastRenderedPageBreak/>
+              <w:t>최근순으로</w:t>
             </w:r>
             <w:r>
               <w:rPr>
@@ -5234,73 +5471,301 @@
               <w:rPr>
                 <w:lang w:eastAsia="ko-KR"/>
               </w:rPr>
+              <w:t>. (</w:t>
+            </w:r>
+            <w:r>
+              <w:rPr>
+                <w:lang w:eastAsia="ko-KR"/>
+              </w:rPr>
+              <w:t>대여</w:t>
+            </w:r>
+            <w:r>
+              <w:rPr>
+                <w:lang w:eastAsia="ko-KR"/>
+              </w:rPr>
+              <w:t xml:space="preserve"> </w:t>
+            </w:r>
+            <w:r>
+              <w:rPr>
+                <w:lang w:eastAsia="ko-KR"/>
+              </w:rPr>
+              <w:t>금액</w:t>
+            </w:r>
+            <w:r>
+              <w:rPr>
+                <w:lang w:eastAsia="ko-KR"/>
+              </w:rPr>
+              <w:t xml:space="preserve"> </w:t>
+            </w:r>
+            <w:r>
+              <w:rPr>
+                <w:lang w:eastAsia="ko-KR"/>
+              </w:rPr>
+              <w:t>및</w:t>
+            </w:r>
+            <w:r>
+              <w:rPr>
+                <w:lang w:eastAsia="ko-KR"/>
+              </w:rPr>
+              <w:t xml:space="preserve"> </w:t>
+            </w:r>
+            <w:r>
+              <w:rPr>
+                <w:lang w:eastAsia="ko-KR"/>
+              </w:rPr>
+              <w:t>대여</w:t>
+            </w:r>
+            <w:r>
+              <w:rPr>
+                <w:lang w:eastAsia="ko-KR"/>
+              </w:rPr>
+              <w:t xml:space="preserve"> </w:t>
+            </w:r>
+            <w:r>
+              <w:rPr>
+                <w:lang w:eastAsia="ko-KR"/>
+              </w:rPr>
+              <w:t>횟수</w:t>
+            </w:r>
+            <w:r>
+              <w:rPr>
+                <w:lang w:eastAsia="ko-KR"/>
+              </w:rPr>
+              <w:t xml:space="preserve">) </w:t>
+            </w:r>
+            <w:r>
+              <w:rPr>
+                <w:lang w:eastAsia="ko-KR"/>
+              </w:rPr>
+              <w:t>관리자는</w:t>
+            </w:r>
+            <w:r>
+              <w:rPr>
+                <w:lang w:eastAsia="ko-KR"/>
+              </w:rPr>
+              <w:t xml:space="preserve"> </w:t>
+            </w:r>
+            <w:r>
+              <w:rPr>
+                <w:lang w:eastAsia="ko-KR"/>
+              </w:rPr>
+              <w:t>자전거</w:t>
+            </w:r>
+            <w:r>
+              <w:rPr>
+                <w:lang w:eastAsia="ko-KR"/>
+              </w:rPr>
+              <w:t xml:space="preserve"> </w:t>
+            </w:r>
+            <w:r>
+              <w:rPr>
+                <w:lang w:eastAsia="ko-KR"/>
+              </w:rPr>
+              <w:t>대여</w:t>
+            </w:r>
+            <w:r>
+              <w:rPr>
+                <w:lang w:eastAsia="ko-KR"/>
+              </w:rPr>
+              <w:t xml:space="preserve"> </w:t>
+            </w:r>
+            <w:r>
+              <w:rPr>
+                <w:lang w:eastAsia="ko-KR"/>
+              </w:rPr>
+              <w:t>정보를</w:t>
+            </w:r>
+            <w:r>
+              <w:rPr>
+                <w:lang w:eastAsia="ko-KR"/>
+              </w:rPr>
+              <w:t xml:space="preserve"> </w:t>
+            </w:r>
+            <w:r>
+              <w:rPr>
+                <w:lang w:eastAsia="ko-KR"/>
+              </w:rPr>
+              <w:t>지역별</w:t>
+            </w:r>
+            <w:r>
+              <w:rPr>
+                <w:lang w:eastAsia="ko-KR"/>
+              </w:rPr>
+              <w:t xml:space="preserve"> </w:t>
+            </w:r>
+            <w:r>
+              <w:rPr>
+                <w:lang w:eastAsia="ko-KR"/>
+              </w:rPr>
+              <w:t>기준으로</w:t>
+            </w:r>
+            <w:r>
+              <w:rPr>
+                <w:lang w:eastAsia="ko-KR"/>
+              </w:rPr>
+              <w:t xml:space="preserve"> </w:t>
+            </w:r>
+            <w:r>
+              <w:rPr>
+                <w:lang w:eastAsia="ko-KR"/>
+              </w:rPr>
+              <w:t>정렬할</w:t>
+            </w:r>
+            <w:r>
+              <w:rPr>
+                <w:lang w:eastAsia="ko-KR"/>
+              </w:rPr>
+              <w:t xml:space="preserve"> </w:t>
+            </w:r>
+            <w:r>
+              <w:rPr>
+                <w:lang w:eastAsia="ko-KR"/>
+              </w:rPr>
+              <w:t>수</w:t>
+            </w:r>
+            <w:r>
+              <w:rPr>
+                <w:lang w:eastAsia="ko-KR"/>
+              </w:rPr>
+              <w:t xml:space="preserve"> </w:t>
+            </w:r>
+            <w:r>
+              <w:rPr>
+                <w:lang w:eastAsia="ko-KR"/>
+              </w:rPr>
+              <w:t>있다</w:t>
+            </w:r>
+            <w:r>
+              <w:rPr>
+                <w:lang w:eastAsia="ko-KR"/>
+              </w:rPr>
               <w:t xml:space="preserve">. </w:t>
             </w:r>
             <w:r>
               <w:rPr>
                 <w:lang w:eastAsia="ko-KR"/>
               </w:rPr>
-              <w:t>회원은</w:t>
-            </w:r>
-            <w:r>
-              <w:rPr>
-                <w:lang w:eastAsia="ko-KR"/>
-              </w:rPr>
-              <w:t xml:space="preserve"> </w:t>
-            </w:r>
-            <w:r>
-              <w:rPr>
-                <w:lang w:eastAsia="ko-KR"/>
-              </w:rPr>
-              <w:t>이용</w:t>
-            </w:r>
-            <w:r>
-              <w:rPr>
-                <w:lang w:eastAsia="ko-KR"/>
-              </w:rPr>
-              <w:t xml:space="preserve"> </w:t>
-            </w:r>
-            <w:r>
-              <w:rPr>
-                <w:lang w:eastAsia="ko-KR"/>
-              </w:rPr>
-              <w:t>내역을</w:t>
-            </w:r>
-            <w:r>
-              <w:rPr>
-                <w:lang w:eastAsia="ko-KR"/>
-              </w:rPr>
-              <w:t xml:space="preserve"> </w:t>
-            </w:r>
-            <w:r>
-              <w:rPr>
-                <w:lang w:eastAsia="ko-KR"/>
-              </w:rPr>
-              <w:t>대여소</w:t>
-            </w:r>
-            <w:r>
-              <w:rPr>
-                <w:lang w:eastAsia="ko-KR"/>
-              </w:rPr>
-              <w:t xml:space="preserve"> </w:t>
-            </w:r>
-            <w:r>
-              <w:rPr>
-                <w:lang w:eastAsia="ko-KR"/>
-              </w:rPr>
-              <w:t>별로</w:t>
-            </w:r>
-            <w:r>
-              <w:rPr>
-                <w:lang w:eastAsia="ko-KR"/>
-              </w:rPr>
-              <w:t xml:space="preserve"> </w:t>
-            </w:r>
-            <w:r>
-              <w:rPr>
-                <w:lang w:eastAsia="ko-KR"/>
-              </w:rPr>
-              <w:t>정렬해서</w:t>
+              <w:t>관리자는</w:t>
+            </w:r>
+            <w:r>
+              <w:rPr>
+                <w:lang w:eastAsia="ko-KR"/>
+              </w:rPr>
+              <w:t xml:space="preserve"> </w:t>
+            </w:r>
+            <w:r>
+              <w:rPr>
+                <w:lang w:eastAsia="ko-KR"/>
+              </w:rPr>
+              <w:t>최근</w:t>
+            </w:r>
+            <w:r>
+              <w:rPr>
+                <w:lang w:eastAsia="ko-KR"/>
+              </w:rPr>
+              <w:t xml:space="preserve"> 1</w:t>
+            </w:r>
+            <w:r>
+              <w:rPr>
+                <w:lang w:eastAsia="ko-KR"/>
+              </w:rPr>
+              <w:t>주일</w:t>
+            </w:r>
+            <w:r>
+              <w:rPr>
+                <w:lang w:eastAsia="ko-KR"/>
+              </w:rPr>
+              <w:t>/1</w:t>
+            </w:r>
+            <w:r>
+              <w:rPr>
+                <w:lang w:eastAsia="ko-KR"/>
+              </w:rPr>
+              <w:t>개월</w:t>
+            </w:r>
+            <w:r>
+              <w:rPr>
+                <w:lang w:eastAsia="ko-KR"/>
+              </w:rPr>
+              <w:t>/1</w:t>
+            </w:r>
+            <w:r>
+              <w:rPr>
+                <w:lang w:eastAsia="ko-KR"/>
+              </w:rPr>
+              <w:t>년</w:t>
+            </w:r>
+            <w:r>
+              <w:rPr>
+                <w:lang w:eastAsia="ko-KR"/>
+              </w:rPr>
+              <w:t xml:space="preserve"> </w:t>
+            </w:r>
+            <w:r>
+              <w:rPr>
+                <w:lang w:eastAsia="ko-KR"/>
+              </w:rPr>
+              <w:t>단위로</w:t>
+            </w:r>
+            <w:r>
+              <w:rPr>
+                <w:lang w:eastAsia="ko-KR"/>
+              </w:rPr>
+              <w:t xml:space="preserve"> </w:t>
+            </w:r>
+            <w:r>
+              <w:rPr>
+                <w:lang w:eastAsia="ko-KR"/>
+              </w:rPr>
+              <w:t>대여</w:t>
+            </w:r>
+            <w:r>
+              <w:rPr>
+                <w:lang w:eastAsia="ko-KR"/>
+              </w:rPr>
+              <w:t xml:space="preserve"> </w:t>
+            </w:r>
+            <w:r>
+              <w:rPr>
+                <w:lang w:eastAsia="ko-KR"/>
+              </w:rPr>
+              <w:t>금액</w:t>
+            </w:r>
+            <w:r>
+              <w:rPr>
+                <w:lang w:eastAsia="ko-KR"/>
+              </w:rPr>
+              <w:t xml:space="preserve"> </w:t>
+            </w:r>
+            <w:r>
+              <w:rPr>
+                <w:lang w:eastAsia="ko-KR"/>
+              </w:rPr>
+              <w:t>및</w:t>
+            </w:r>
+            <w:r>
+              <w:rPr>
+                <w:lang w:eastAsia="ko-KR"/>
+              </w:rPr>
+              <w:t xml:space="preserve"> </w:t>
+            </w:r>
+            <w:r>
+              <w:rPr>
+                <w:lang w:eastAsia="ko-KR"/>
+              </w:rPr>
+              <w:t>대여</w:t>
+            </w:r>
+            <w:r>
+              <w:rPr>
+                <w:lang w:eastAsia="ko-KR"/>
+              </w:rPr>
+              <w:t xml:space="preserve"> </w:t>
+            </w:r>
+            <w:r>
+              <w:rPr>
+                <w:lang w:eastAsia="ko-KR"/>
+              </w:rPr>
+              <w:t>횟수를</w:t>
             </w:r>
             <w:r>
               <w:rPr>
@@ -5313,103 +5778,6 @@
                 <w:lang w:eastAsia="ko-KR"/>
               </w:rPr>
               <w:t>조회할</w:t>
-            </w:r>
-            <w:r>
-              <w:rPr>
-                <w:lang w:eastAsia="ko-KR"/>
-              </w:rPr>
-              <w:t xml:space="preserve"> </w:t>
-            </w:r>
-            <w:r>
-              <w:rPr>
-                <w:lang w:eastAsia="ko-KR"/>
-              </w:rPr>
-              <w:t>수</w:t>
-            </w:r>
-            <w:r>
-              <w:rPr>
-                <w:lang w:eastAsia="ko-KR"/>
-              </w:rPr>
-              <w:t xml:space="preserve"> </w:t>
-            </w:r>
-            <w:r>
-              <w:rPr>
-                <w:lang w:eastAsia="ko-KR"/>
-              </w:rPr>
-              <w:lastRenderedPageBreak/>
-              <w:t>있다</w:t>
-            </w:r>
-            <w:r>
-              <w:rPr>
-                <w:lang w:eastAsia="ko-KR"/>
-              </w:rPr>
-              <w:t xml:space="preserve">. </w:t>
-            </w:r>
-            <w:r>
-              <w:rPr>
-                <w:lang w:eastAsia="ko-KR"/>
-              </w:rPr>
-              <w:t>회원은</w:t>
-            </w:r>
-            <w:r>
-              <w:rPr>
-                <w:lang w:eastAsia="ko-KR"/>
-              </w:rPr>
-              <w:t xml:space="preserve"> </w:t>
-            </w:r>
-            <w:r>
-              <w:rPr>
-                <w:lang w:eastAsia="ko-KR"/>
-              </w:rPr>
-              <w:t>선택된</w:t>
-            </w:r>
-            <w:r>
-              <w:rPr>
-                <w:lang w:eastAsia="ko-KR"/>
-              </w:rPr>
-              <w:t xml:space="preserve"> </w:t>
-            </w:r>
-            <w:r>
-              <w:rPr>
-                <w:lang w:eastAsia="ko-KR"/>
-              </w:rPr>
-              <w:t>과거</w:t>
-            </w:r>
-            <w:r>
-              <w:rPr>
-                <w:lang w:eastAsia="ko-KR"/>
-              </w:rPr>
-              <w:t xml:space="preserve"> </w:t>
-            </w:r>
-            <w:r>
-              <w:rPr>
-                <w:lang w:eastAsia="ko-KR"/>
-              </w:rPr>
-              <w:t>대여</w:t>
-            </w:r>
-            <w:r>
-              <w:rPr>
-                <w:lang w:eastAsia="ko-KR"/>
-              </w:rPr>
-              <w:t xml:space="preserve"> </w:t>
-            </w:r>
-            <w:r>
-              <w:rPr>
-                <w:lang w:eastAsia="ko-KR"/>
-              </w:rPr>
-              <w:t>기록을</w:t>
-            </w:r>
-            <w:r>
-              <w:rPr>
-                <w:lang w:eastAsia="ko-KR"/>
-              </w:rPr>
-              <w:t xml:space="preserve"> </w:t>
-            </w:r>
-            <w:r>
-              <w:rPr>
-                <w:lang w:eastAsia="ko-KR"/>
-              </w:rPr>
-              <w:t>삭제할</w:t>
             </w:r>
             <w:r>
               <w:rPr>
@@ -5451,529 +5819,7 @@
             <w:proofErr w:type="spellStart"/>
             <w:r>
               <w:lastRenderedPageBreak/>
-              <w:t>이용</w:t>
-            </w:r>
-            <w:proofErr w:type="spellEnd"/>
-            <w:r>
-              <w:t xml:space="preserve"> </w:t>
-            </w:r>
-            <w:proofErr w:type="spellStart"/>
-            <w:r>
-              <w:t>내역</w:t>
-            </w:r>
-            <w:proofErr w:type="spellEnd"/>
-            <w:r>
-              <w:t xml:space="preserve"> </w:t>
-            </w:r>
-            <w:proofErr w:type="spellStart"/>
-            <w:r>
-              <w:t>조회</w:t>
-            </w:r>
-            <w:proofErr w:type="spellEnd"/>
-          </w:p>
-        </w:tc>
-      </w:tr>
-      <w:tr>
-        <w:tc>
-          <w:tcPr>
-            <w:tcW w:w="675" w:type="dxa"/>
-          </w:tcPr>
-          <w:p>
-            <w:r>
-              <w:t>18</w:t>
-            </w:r>
-          </w:p>
-        </w:tc>
-        <w:tc>
-          <w:tcPr>
-            <w:tcW w:w="5529" w:type="dxa"/>
-          </w:tcPr>
-          <w:p>
-            <w:pPr>
-              <w:rPr>
-                <w:lang w:eastAsia="ko-KR"/>
-              </w:rPr>
-            </w:pPr>
-            <w:r>
-              <w:rPr>
-                <w:lang w:eastAsia="ko-KR"/>
-              </w:rPr>
-              <w:t>관리자는</w:t>
-            </w:r>
-            <w:r>
-              <w:rPr>
-                <w:lang w:eastAsia="ko-KR"/>
-              </w:rPr>
-              <w:t xml:space="preserve"> </w:t>
-            </w:r>
-            <w:r>
-              <w:rPr>
-                <w:lang w:eastAsia="ko-KR"/>
-              </w:rPr>
-              <w:t>자전거</w:t>
-            </w:r>
-            <w:r>
-              <w:rPr>
-                <w:lang w:eastAsia="ko-KR"/>
-              </w:rPr>
-              <w:t xml:space="preserve"> </w:t>
-            </w:r>
-            <w:r>
-              <w:rPr>
-                <w:lang w:eastAsia="ko-KR"/>
-              </w:rPr>
-              <w:t>대여</w:t>
-            </w:r>
-            <w:r>
-              <w:rPr>
-                <w:lang w:eastAsia="ko-KR"/>
-              </w:rPr>
-              <w:t xml:space="preserve"> </w:t>
-            </w:r>
-            <w:r>
-              <w:rPr>
-                <w:lang w:eastAsia="ko-KR"/>
-              </w:rPr>
-              <w:t>정보를</w:t>
-            </w:r>
-            <w:r>
-              <w:rPr>
-                <w:lang w:eastAsia="ko-KR"/>
-              </w:rPr>
-              <w:t xml:space="preserve"> </w:t>
-            </w:r>
-            <w:r>
-              <w:rPr>
-                <w:lang w:eastAsia="ko-KR"/>
-              </w:rPr>
-              <w:t>반납시간</w:t>
-            </w:r>
-            <w:r>
-              <w:rPr>
-                <w:lang w:eastAsia="ko-KR"/>
-              </w:rPr>
-              <w:t xml:space="preserve"> </w:t>
-            </w:r>
-            <w:r>
-              <w:rPr>
-                <w:lang w:eastAsia="ko-KR"/>
-              </w:rPr>
-              <w:t>기준</w:t>
-            </w:r>
-            <w:r>
-              <w:rPr>
-                <w:lang w:eastAsia="ko-KR"/>
-              </w:rPr>
-              <w:t xml:space="preserve"> </w:t>
-            </w:r>
-            <w:r>
-              <w:rPr>
-                <w:lang w:eastAsia="ko-KR"/>
-              </w:rPr>
-              <w:t>최근순으로</w:t>
-            </w:r>
-            <w:r>
-              <w:rPr>
-                <w:lang w:eastAsia="ko-KR"/>
-              </w:rPr>
-              <w:t xml:space="preserve"> </w:t>
-            </w:r>
-            <w:r>
-              <w:rPr>
-                <w:lang w:eastAsia="ko-KR"/>
-              </w:rPr>
-              <w:t>조회할</w:t>
-            </w:r>
-            <w:r>
-              <w:rPr>
-                <w:lang w:eastAsia="ko-KR"/>
-              </w:rPr>
-              <w:t xml:space="preserve"> </w:t>
-            </w:r>
-            <w:r>
-              <w:rPr>
-                <w:lang w:eastAsia="ko-KR"/>
-              </w:rPr>
-              <w:t>수</w:t>
-            </w:r>
-            <w:r>
-              <w:rPr>
-                <w:lang w:eastAsia="ko-KR"/>
-              </w:rPr>
-              <w:t xml:space="preserve"> </w:t>
-            </w:r>
-            <w:r>
-              <w:rPr>
-                <w:lang w:eastAsia="ko-KR"/>
-              </w:rPr>
-              <w:t>있다</w:t>
-            </w:r>
-            <w:r>
-              <w:rPr>
-                <w:lang w:eastAsia="ko-KR"/>
-              </w:rPr>
-              <w:t>. (</w:t>
-            </w:r>
-            <w:r>
-              <w:rPr>
-                <w:lang w:eastAsia="ko-KR"/>
-              </w:rPr>
-              <w:t>대여</w:t>
-            </w:r>
-            <w:r>
-              <w:rPr>
-                <w:lang w:eastAsia="ko-KR"/>
-              </w:rPr>
-              <w:t xml:space="preserve"> </w:t>
-            </w:r>
-            <w:r>
-              <w:rPr>
-                <w:lang w:eastAsia="ko-KR"/>
-              </w:rPr>
-              <w:t>금액</w:t>
-            </w:r>
-            <w:r>
-              <w:rPr>
-                <w:lang w:eastAsia="ko-KR"/>
-              </w:rPr>
-              <w:t xml:space="preserve"> </w:t>
-            </w:r>
-            <w:r>
-              <w:rPr>
-                <w:lang w:eastAsia="ko-KR"/>
-              </w:rPr>
-              <w:t>및</w:t>
-            </w:r>
-            <w:r>
-              <w:rPr>
-                <w:lang w:eastAsia="ko-KR"/>
-              </w:rPr>
-              <w:t xml:space="preserve"> </w:t>
-            </w:r>
-            <w:r>
-              <w:rPr>
-                <w:lang w:eastAsia="ko-KR"/>
-              </w:rPr>
-              <w:t>대여</w:t>
-            </w:r>
-            <w:r>
-              <w:rPr>
-                <w:lang w:eastAsia="ko-KR"/>
-              </w:rPr>
-              <w:t xml:space="preserve"> </w:t>
-            </w:r>
-            <w:r>
-              <w:rPr>
-                <w:lang w:eastAsia="ko-KR"/>
-              </w:rPr>
-              <w:t>횟수</w:t>
-            </w:r>
-            <w:r>
-              <w:rPr>
-                <w:lang w:eastAsia="ko-KR"/>
-              </w:rPr>
-              <w:t xml:space="preserve">) </w:t>
-            </w:r>
-            <w:r>
-              <w:rPr>
-                <w:lang w:eastAsia="ko-KR"/>
-              </w:rPr>
-              <w:t>관리자는</w:t>
-            </w:r>
-            <w:r>
-              <w:rPr>
-                <w:lang w:eastAsia="ko-KR"/>
-              </w:rPr>
-              <w:t xml:space="preserve"> </w:t>
-            </w:r>
-            <w:r>
-              <w:rPr>
-                <w:lang w:eastAsia="ko-KR"/>
-              </w:rPr>
-              <w:t>자전거</w:t>
-            </w:r>
-            <w:r>
-              <w:rPr>
-                <w:lang w:eastAsia="ko-KR"/>
-              </w:rPr>
-              <w:t xml:space="preserve"> </w:t>
-            </w:r>
-            <w:r>
-              <w:rPr>
-                <w:lang w:eastAsia="ko-KR"/>
-              </w:rPr>
-              <w:t>대여</w:t>
-            </w:r>
-            <w:r>
-              <w:rPr>
-                <w:lang w:eastAsia="ko-KR"/>
-              </w:rPr>
-              <w:t xml:space="preserve"> </w:t>
-            </w:r>
-            <w:r>
-              <w:rPr>
-                <w:lang w:eastAsia="ko-KR"/>
-              </w:rPr>
-              <w:t>정보를</w:t>
-            </w:r>
-            <w:r>
-              <w:rPr>
-                <w:lang w:eastAsia="ko-KR"/>
-              </w:rPr>
-              <w:t xml:space="preserve"> </w:t>
-            </w:r>
-            <w:r>
-              <w:rPr>
-                <w:lang w:eastAsia="ko-KR"/>
-              </w:rPr>
-              <w:t>지역별</w:t>
-            </w:r>
-            <w:r>
-              <w:rPr>
-                <w:lang w:eastAsia="ko-KR"/>
-              </w:rPr>
-              <w:t xml:space="preserve"> </w:t>
-            </w:r>
-            <w:r>
-              <w:rPr>
-                <w:lang w:eastAsia="ko-KR"/>
-              </w:rPr>
-              <w:t>기준으로</w:t>
-            </w:r>
-            <w:r>
-              <w:rPr>
-                <w:lang w:eastAsia="ko-KR"/>
-              </w:rPr>
-              <w:t xml:space="preserve"> </w:t>
-            </w:r>
-            <w:r>
-              <w:rPr>
-                <w:lang w:eastAsia="ko-KR"/>
-              </w:rPr>
-              <w:t>정렬할</w:t>
-            </w:r>
-            <w:r>
-              <w:rPr>
-                <w:lang w:eastAsia="ko-KR"/>
-              </w:rPr>
-              <w:t xml:space="preserve"> </w:t>
-            </w:r>
-            <w:r>
-              <w:rPr>
-                <w:lang w:eastAsia="ko-KR"/>
-              </w:rPr>
-              <w:t>수</w:t>
-            </w:r>
-            <w:r>
-              <w:rPr>
-                <w:lang w:eastAsia="ko-KR"/>
-              </w:rPr>
-              <w:t xml:space="preserve"> </w:t>
-            </w:r>
-            <w:r>
-              <w:rPr>
-                <w:lang w:eastAsia="ko-KR"/>
-              </w:rPr>
-              <w:t>있다</w:t>
-            </w:r>
-            <w:r>
-              <w:rPr>
-                <w:lang w:eastAsia="ko-KR"/>
-              </w:rPr>
-              <w:t xml:space="preserve">. </w:t>
-            </w:r>
-            <w:r>
-              <w:rPr>
-                <w:lang w:eastAsia="ko-KR"/>
-              </w:rPr>
-              <w:t>관리자는</w:t>
-            </w:r>
-            <w:r>
-              <w:rPr>
-                <w:lang w:eastAsia="ko-KR"/>
-              </w:rPr>
-              <w:t xml:space="preserve"> </w:t>
-            </w:r>
-            <w:r>
-              <w:rPr>
-                <w:lang w:eastAsia="ko-KR"/>
-              </w:rPr>
-              <w:t>최근</w:t>
-            </w:r>
-            <w:r>
-              <w:rPr>
-                <w:lang w:eastAsia="ko-KR"/>
-              </w:rPr>
-              <w:t xml:space="preserve"> 1</w:t>
-            </w:r>
-            <w:r>
-              <w:rPr>
-                <w:lang w:eastAsia="ko-KR"/>
-              </w:rPr>
-              <w:t>주일</w:t>
-            </w:r>
-            <w:r>
-              <w:rPr>
-                <w:lang w:eastAsia="ko-KR"/>
-              </w:rPr>
-              <w:t>/1</w:t>
-            </w:r>
-            <w:r>
-              <w:rPr>
-                <w:lang w:eastAsia="ko-KR"/>
-              </w:rPr>
-              <w:t>개월</w:t>
-            </w:r>
-            <w:r>
-              <w:rPr>
-                <w:lang w:eastAsia="ko-KR"/>
-              </w:rPr>
-              <w:t>/1</w:t>
-            </w:r>
-            <w:r>
-              <w:rPr>
-                <w:lang w:eastAsia="ko-KR"/>
-              </w:rPr>
-              <w:t>년</w:t>
-            </w:r>
-            <w:r>
-              <w:rPr>
-                <w:lang w:eastAsia="ko-KR"/>
-              </w:rPr>
-              <w:t xml:space="preserve"> </w:t>
-            </w:r>
-            <w:r>
-              <w:rPr>
-                <w:lang w:eastAsia="ko-KR"/>
-              </w:rPr>
-              <w:t>단위로</w:t>
-            </w:r>
-            <w:r>
-              <w:rPr>
-                <w:lang w:eastAsia="ko-KR"/>
-              </w:rPr>
-              <w:t xml:space="preserve"> </w:t>
-            </w:r>
-            <w:r>
-              <w:rPr>
-                <w:lang w:eastAsia="ko-KR"/>
-              </w:rPr>
-              <w:t>대여</w:t>
-            </w:r>
-            <w:r>
-              <w:rPr>
-                <w:lang w:eastAsia="ko-KR"/>
-              </w:rPr>
-              <w:t xml:space="preserve"> </w:t>
-            </w:r>
-            <w:r>
-              <w:rPr>
-                <w:lang w:eastAsia="ko-KR"/>
-              </w:rPr>
-              <w:t>금액</w:t>
-            </w:r>
-            <w:r>
-              <w:rPr>
-                <w:lang w:eastAsia="ko-KR"/>
-              </w:rPr>
-              <w:t xml:space="preserve"> </w:t>
-            </w:r>
-            <w:r>
-              <w:rPr>
-                <w:lang w:eastAsia="ko-KR"/>
-              </w:rPr>
-              <w:t>및</w:t>
-            </w:r>
-            <w:r>
-              <w:rPr>
-                <w:lang w:eastAsia="ko-KR"/>
-              </w:rPr>
-              <w:t xml:space="preserve"> </w:t>
-            </w:r>
-            <w:r>
-              <w:rPr>
-                <w:lang w:eastAsia="ko-KR"/>
-              </w:rPr>
-              <w:t>대여</w:t>
-            </w:r>
-            <w:r>
-              <w:rPr>
-                <w:lang w:eastAsia="ko-KR"/>
-              </w:rPr>
-              <w:t xml:space="preserve"> </w:t>
-            </w:r>
-            <w:r>
-              <w:rPr>
-                <w:lang w:eastAsia="ko-KR"/>
-              </w:rPr>
-              <w:t>횟수를</w:t>
-            </w:r>
-            <w:r>
-              <w:rPr>
-                <w:lang w:eastAsia="ko-KR"/>
-              </w:rPr>
-              <w:t xml:space="preserve"> </w:t>
-            </w:r>
-            <w:r>
-              <w:rPr>
-                <w:lang w:eastAsia="ko-KR"/>
-              </w:rPr>
-              <w:t>조회</w:t>
-            </w:r>
-            <w:r>
-              <w:rPr>
-                <w:lang w:eastAsia="ko-KR"/>
-              </w:rPr>
-              <w:t>할</w:t>
-            </w:r>
-            <w:r>
-              <w:rPr>
-                <w:lang w:eastAsia="ko-KR"/>
-              </w:rPr>
-              <w:t xml:space="preserve"> </w:t>
-            </w:r>
-            <w:r>
-              <w:rPr>
-                <w:lang w:eastAsia="ko-KR"/>
-              </w:rPr>
-              <w:t>수</w:t>
-            </w:r>
-            <w:r>
-              <w:rPr>
-                <w:lang w:eastAsia="ko-KR"/>
-              </w:rPr>
-              <w:t xml:space="preserve"> </w:t>
-            </w:r>
-            <w:r>
-              <w:rPr>
-                <w:lang w:eastAsia="ko-KR"/>
-              </w:rPr>
-              <w:t>있다</w:t>
-            </w:r>
-            <w:r>
-              <w:rPr>
-                <w:lang w:eastAsia="ko-KR"/>
-              </w:rPr>
-              <w:t>.</w:t>
-            </w:r>
-          </w:p>
-        </w:tc>
-        <w:tc>
-          <w:tcPr>
-            <w:tcW w:w="2436" w:type="dxa"/>
-          </w:tcPr>
-          <w:p>
-            <w:proofErr w:type="spellStart"/>
-            <w:r>
               <w:t>통계</w:t>
-            </w:r>
-            <w:proofErr w:type="spellEnd"/>
-            <w:r>
-              <w:t xml:space="preserve"> </w:t>
-            </w:r>
-            <w:proofErr w:type="spellStart"/>
-            <w:r>
-              <w:t>기능</w:t>
             </w:r>
             <w:proofErr w:type="spellEnd"/>
           </w:p>
@@ -6479,11 +6325,6 @@
     <w:lsdException w:name="Book Title" w:uiPriority="33" w:qFormat="1"/>
     <w:lsdException w:name="Bibliography" w:semiHidden="1" w:uiPriority="37" w:unhideWhenUsed="1"/>
     <w:lsdException w:name="TOC Heading" w:semiHidden="1" w:uiPriority="39" w:unhideWhenUsed="1" w:qFormat="1"/>
-    <w:lsdException w:name="Plain Table 5" w:semiHidden="1" w:unhideWhenUsed="1"/>
-    <w:lsdException w:name="Grid Table Light" w:semiHidden="1" w:unhideWhenUsed="1"/>
-    <w:lsdException w:name="Grid Table 1 Light" w:semiHidden="1" w:unhideWhenUsed="1"/>
-    <w:lsdException w:name="Grid Table 2" w:semiHidden="1" w:unhideWhenUsed="1"/>
-    <w:lsdException w:name="Grid Table 3" w:semiHidden="1" w:unhideWhenUsed="1"/>
     <w:lsdException w:name="Grid Table 4" w:uiPriority="49"/>
     <w:lsdException w:name="Grid Table 5 Dark" w:uiPriority="50"/>
     <w:lsdException w:name="Grid Table 6 Colorful" w:uiPriority="51"/>

</xml_diff>